<commit_message>
try custom webpack plugin
</commit_message>
<xml_diff>
--- a/docs/Frameworkagnostic_Design_Systems_Remo_Kessler.docx
+++ b/docs/Frameworkagnostic_Design_Systems_Remo_Kessler.docx
@@ -60,7 +60,6 @@
           <w:lang w:val="en-GB"/>
         </w:rPr>
       </w:pPr>
-      <w:proofErr w:type="spellStart"/>
       <w:r>
         <w:rPr>
           <w:b/>
@@ -68,17 +67,7 @@
           <w:szCs w:val="48"/>
           <w:lang w:val="en-GB"/>
         </w:rPr>
-        <w:t>Frameworkagnostic</w:t>
-      </w:r>
-      <w:proofErr w:type="spellEnd"/>
-      <w:r>
-        <w:rPr>
-          <w:b/>
-          <w:sz w:val="48"/>
-          <w:szCs w:val="48"/>
-          <w:lang w:val="en-GB"/>
-        </w:rPr>
-        <w:t xml:space="preserve"> Design Systems</w:t>
+        <w:t>Frameworkagnostic Design Systems</w:t>
       </w:r>
     </w:p>
     <w:p>
@@ -189,16 +178,8 @@
         <w:rPr>
           <w:lang w:val="en-GB"/>
         </w:rPr>
-        <w:t xml:space="preserve">Fabian </w:t>
-      </w:r>
-      <w:proofErr w:type="spellStart"/>
-      <w:r>
-        <w:rPr>
-          <w:lang w:val="en-GB"/>
-        </w:rPr>
-        <w:t>Gosebrink</w:t>
-      </w:r>
-      <w:proofErr w:type="spellEnd"/>
+        <w:t>Fabian Gosebrink</w:t>
+      </w:r>
     </w:p>
     <w:p>
       <w:pPr>
@@ -465,29 +446,7 @@
         <w:rPr>
           <w:lang w:val="en-GB"/>
         </w:rPr>
-        <w:t>: [</w:t>
-      </w:r>
-      <w:proofErr w:type="spellStart"/>
-      <w:r>
-        <w:rPr>
-          <w:lang w:val="en-GB"/>
-        </w:rPr>
-        <w:t>xx.</w:t>
-      </w:r>
-      <w:proofErr w:type="gramStart"/>
-      <w:r>
-        <w:rPr>
-          <w:lang w:val="en-GB"/>
-        </w:rPr>
-        <w:t>xx.xxxx</w:t>
-      </w:r>
-      <w:proofErr w:type="spellEnd"/>
-      <w:proofErr w:type="gramEnd"/>
-      <w:r>
-        <w:rPr>
-          <w:lang w:val="en-GB"/>
-        </w:rPr>
-        <w:t>]</w:t>
+        <w:t>: [xx.xx.xxxx]</w:t>
       </w:r>
     </w:p>
     <w:p>
@@ -2200,6 +2159,211 @@
     </w:p>
     <w:p>
       <w:pPr>
+        <w:pStyle w:val="Heading2"/>
+        <w:rPr>
+          <w:lang w:val="en-GB"/>
+        </w:rPr>
+      </w:pPr>
+      <w:r>
+        <w:rPr>
+          <w:lang w:val="en-GB"/>
+        </w:rPr>
+        <w:t>Tailwind</w:t>
+      </w:r>
+    </w:p>
+    <w:p>
+      <w:pPr>
+        <w:rPr>
+          <w:lang w:val="en-GB"/>
+        </w:rPr>
+      </w:pPr>
+      <w:hyperlink r:id="rId11" w:history="1">
+        <w:r>
+          <w:rPr>
+            <w:rStyle w:val="Hyperlink"/>
+            <w:lang w:val="en-GB"/>
+          </w:rPr>
+          <w:t>https://jordanbrennan.hashnode.dev/8-ways-to-style-the-shadow-dom</w:t>
+        </w:r>
+      </w:hyperlink>
+    </w:p>
+    <w:p>
+      <w:pPr>
+        <w:rPr>
+          <w:lang w:val="en-GB"/>
+        </w:rPr>
+      </w:pPr>
+      <w:r>
+        <w:rPr>
+          <w:lang w:val="en-GB"/>
+        </w:rPr>
+        <w:t>4 Ways to have external styles</w:t>
+      </w:r>
+    </w:p>
+    <w:p>
+      <w:pPr>
+        <w:pStyle w:val="ListParagraph"/>
+        <w:numPr>
+          <w:ilvl w:val="0"/>
+          <w:numId w:val="24"/>
+        </w:numPr>
+        <w:rPr>
+          <w:lang w:val="en-GB"/>
+        </w:rPr>
+      </w:pPr>
+      <w:r>
+        <w:rPr>
+          <w:lang w:val="en-GB"/>
+        </w:rPr>
+        <w:t>Inherited Styles (e.g. css variables), watch out for all:initial</w:t>
+      </w:r>
+    </w:p>
+    <w:p>
+      <w:pPr>
+        <w:pStyle w:val="ListParagraph"/>
+        <w:numPr>
+          <w:ilvl w:val="0"/>
+          <w:numId w:val="24"/>
+        </w:numPr>
+        <w:rPr>
+          <w:lang w:val="en-GB"/>
+        </w:rPr>
+      </w:pPr>
+      <w:r>
+        <w:rPr>
+          <w:lang w:val="en-GB"/>
+        </w:rPr>
+        <w:t>:root properties</w:t>
+      </w:r>
+    </w:p>
+    <w:p>
+      <w:pPr>
+        <w:pStyle w:val="ListParagraph"/>
+        <w:numPr>
+          <w:ilvl w:val="0"/>
+          <w:numId w:val="24"/>
+        </w:numPr>
+        <w:rPr>
+          <w:lang w:val="en-GB"/>
+        </w:rPr>
+      </w:pPr>
+      <w:r>
+        <w:rPr>
+          <w:lang w:val="en-GB"/>
+        </w:rPr>
+        <w:t xml:space="preserve">::part </w:t>
+      </w:r>
+      <w:r>
+        <w:rPr>
+          <w:lang w:val="en-GB"/>
+        </w:rPr>
+        <w:drawing>
+          <wp:inline distT="0" distB="0" distL="0" distR="0" wp14:anchorId="3AA26476" wp14:editId="05A18A7E">
+            <wp:extent cx="5410200" cy="2908300"/>
+            <wp:effectExtent l="0" t="0" r="0" b="0"/>
+            <wp:docPr id="1607966794" name="Picture 1"/>
+            <wp:cNvGraphicFramePr>
+              <a:graphicFrameLocks xmlns:a="http://schemas.openxmlformats.org/drawingml/2006/main" noChangeAspect="1"/>
+            </wp:cNvGraphicFramePr>
+            <a:graphic xmlns:a="http://schemas.openxmlformats.org/drawingml/2006/main">
+              <a:graphicData uri="http://schemas.openxmlformats.org/drawingml/2006/picture">
+                <pic:pic xmlns:pic="http://schemas.openxmlformats.org/drawingml/2006/picture">
+                  <pic:nvPicPr>
+                    <pic:cNvPr id="1607966794" name=""/>
+                    <pic:cNvPicPr/>
+                  </pic:nvPicPr>
+                  <pic:blipFill>
+                    <a:blip r:embed="rId12"/>
+                    <a:stretch>
+                      <a:fillRect/>
+                    </a:stretch>
+                  </pic:blipFill>
+                  <pic:spPr>
+                    <a:xfrm>
+                      <a:off x="0" y="0"/>
+                      <a:ext cx="5410200" cy="2908300"/>
+                    </a:xfrm>
+                    <a:prstGeom prst="rect">
+                      <a:avLst/>
+                    </a:prstGeom>
+                  </pic:spPr>
+                </pic:pic>
+              </a:graphicData>
+            </a:graphic>
+          </wp:inline>
+        </w:drawing>
+      </w:r>
+    </w:p>
+    <w:p>
+      <w:pPr>
+        <w:pStyle w:val="ListParagraph"/>
+        <w:numPr>
+          <w:ilvl w:val="0"/>
+          <w:numId w:val="24"/>
+        </w:numPr>
+        <w:rPr>
+          <w:lang w:val="en-GB"/>
+        </w:rPr>
+      </w:pPr>
+      <w:r>
+        <w:rPr>
+          <w:lang w:val="en-GB"/>
+        </w:rPr>
+        <w:t>Global Stylesheet imports via @import</w:t>
+      </w:r>
+    </w:p>
+    <w:p>
+      <w:pPr>
+        <w:rPr>
+          <w:lang w:val="en-GB"/>
+        </w:rPr>
+      </w:pPr>
+    </w:p>
+    <w:p>
+      <w:pPr>
+        <w:rPr>
+          <w:lang w:val="en-GB"/>
+        </w:rPr>
+      </w:pPr>
+      <w:hyperlink r:id="rId13" w:history="1">
+        <w:r>
+          <w:rPr>
+            <w:rStyle w:val="Hyperlink"/>
+            <w:lang w:val="en-GB"/>
+          </w:rPr>
+          <w:t>https://medium.com/@yesmeno/css-resets-and-global-styles-in-web-components-c71fcea86dbd</w:t>
+        </w:r>
+      </w:hyperlink>
+      <w:r>
+        <w:rPr>
+          <w:lang w:val="en-GB"/>
+        </w:rPr>
+        <w:t xml:space="preserve"> Rollup Import</w:t>
+      </w:r>
+    </w:p>
+    <w:p>
+      <w:pPr>
+        <w:rPr>
+          <w:lang w:val="en-GB"/>
+        </w:rPr>
+      </w:pPr>
+    </w:p>
+    <w:p>
+      <w:pPr>
+        <w:rPr>
+          <w:lang w:val="en-GB"/>
+        </w:rPr>
+      </w:pPr>
+    </w:p>
+    <w:p>
+      <w:pPr>
+        <w:rPr>
+          <w:lang w:val="en-GB"/>
+        </w:rPr>
+      </w:pPr>
+    </w:p>
+    <w:p>
+      <w:pPr>
         <w:pStyle w:val="Heading1"/>
         <w:rPr>
           <w:lang w:val="en-GB"/>
@@ -2957,7 +3121,7 @@
       </w:pPr>
     </w:p>
     <w:sectPr>
-      <w:footerReference w:type="default" r:id="rId11"/>
+      <w:footerReference w:type="default" r:id="rId14"/>
       <w:pgSz w:w="11906" w:h="16838" w:code="9"/>
       <w:pgMar w:top="1418" w:right="1418" w:bottom="1134" w:left="1418" w:header="709" w:footer="709" w:gutter="0"/>
       <w:pgNumType w:start="1"/>
@@ -4065,6 +4229,95 @@
     </w:lvl>
   </w:abstractNum>
   <w:abstractNum w:abstractNumId="6" w15:restartNumberingAfterBreak="0">
+    <w:nsid w:val="2C6E2F84"/>
+    <w:multiLevelType w:val="hybridMultilevel"/>
+    <w:tmpl w:val="081ECA28"/>
+    <w:lvl w:ilvl="0" w:tplc="0809000F">
+      <w:start w:val="1"/>
+      <w:numFmt w:val="decimal"/>
+      <w:lvlText w:val="%1."/>
+      <w:lvlJc w:val="left"/>
+      <w:pPr>
+        <w:ind w:left="720" w:hanging="360"/>
+      </w:pPr>
+      <w:rPr>
+        <w:rFonts w:hint="default"/>
+      </w:rPr>
+    </w:lvl>
+    <w:lvl w:ilvl="1" w:tplc="08090019" w:tentative="1">
+      <w:start w:val="1"/>
+      <w:numFmt w:val="lowerLetter"/>
+      <w:lvlText w:val="%2."/>
+      <w:lvlJc w:val="left"/>
+      <w:pPr>
+        <w:ind w:left="1440" w:hanging="360"/>
+      </w:pPr>
+    </w:lvl>
+    <w:lvl w:ilvl="2" w:tplc="0809001B" w:tentative="1">
+      <w:start w:val="1"/>
+      <w:numFmt w:val="lowerRoman"/>
+      <w:lvlText w:val="%3."/>
+      <w:lvlJc w:val="right"/>
+      <w:pPr>
+        <w:ind w:left="2160" w:hanging="180"/>
+      </w:pPr>
+    </w:lvl>
+    <w:lvl w:ilvl="3" w:tplc="0809000F" w:tentative="1">
+      <w:start w:val="1"/>
+      <w:numFmt w:val="decimal"/>
+      <w:lvlText w:val="%4."/>
+      <w:lvlJc w:val="left"/>
+      <w:pPr>
+        <w:ind w:left="2880" w:hanging="360"/>
+      </w:pPr>
+    </w:lvl>
+    <w:lvl w:ilvl="4" w:tplc="08090019" w:tentative="1">
+      <w:start w:val="1"/>
+      <w:numFmt w:val="lowerLetter"/>
+      <w:lvlText w:val="%5."/>
+      <w:lvlJc w:val="left"/>
+      <w:pPr>
+        <w:ind w:left="3600" w:hanging="360"/>
+      </w:pPr>
+    </w:lvl>
+    <w:lvl w:ilvl="5" w:tplc="0809001B" w:tentative="1">
+      <w:start w:val="1"/>
+      <w:numFmt w:val="lowerRoman"/>
+      <w:lvlText w:val="%6."/>
+      <w:lvlJc w:val="right"/>
+      <w:pPr>
+        <w:ind w:left="4320" w:hanging="180"/>
+      </w:pPr>
+    </w:lvl>
+    <w:lvl w:ilvl="6" w:tplc="0809000F" w:tentative="1">
+      <w:start w:val="1"/>
+      <w:numFmt w:val="decimal"/>
+      <w:lvlText w:val="%7."/>
+      <w:lvlJc w:val="left"/>
+      <w:pPr>
+        <w:ind w:left="5040" w:hanging="360"/>
+      </w:pPr>
+    </w:lvl>
+    <w:lvl w:ilvl="7" w:tplc="08090019" w:tentative="1">
+      <w:start w:val="1"/>
+      <w:numFmt w:val="lowerLetter"/>
+      <w:lvlText w:val="%8."/>
+      <w:lvlJc w:val="left"/>
+      <w:pPr>
+        <w:ind w:left="5760" w:hanging="360"/>
+      </w:pPr>
+    </w:lvl>
+    <w:lvl w:ilvl="8" w:tplc="0809001B" w:tentative="1">
+      <w:start w:val="1"/>
+      <w:numFmt w:val="lowerRoman"/>
+      <w:lvlText w:val="%9."/>
+      <w:lvlJc w:val="right"/>
+      <w:pPr>
+        <w:ind w:left="6480" w:hanging="180"/>
+      </w:pPr>
+    </w:lvl>
+  </w:abstractNum>
+  <w:abstractNum w:abstractNumId="7" w15:restartNumberingAfterBreak="0">
     <w:nsid w:val="3C8620C0"/>
     <w:multiLevelType w:val="hybridMultilevel"/>
     <w:tmpl w:val="4EEC05E8"/>
@@ -4204,7 +4457,7 @@
       </w:rPr>
     </w:lvl>
   </w:abstractNum>
-  <w:abstractNum w:abstractNumId="7" w15:restartNumberingAfterBreak="0">
+  <w:abstractNum w:abstractNumId="8" w15:restartNumberingAfterBreak="0">
     <w:nsid w:val="489C5C71"/>
     <w:multiLevelType w:val="hybridMultilevel"/>
     <w:tmpl w:val="3E2ED5E0"/>
@@ -4344,7 +4597,7 @@
       </w:rPr>
     </w:lvl>
   </w:abstractNum>
-  <w:abstractNum w:abstractNumId="8" w15:restartNumberingAfterBreak="0">
+  <w:abstractNum w:abstractNumId="9" w15:restartNumberingAfterBreak="0">
     <w:nsid w:val="491626C9"/>
     <w:multiLevelType w:val="hybridMultilevel"/>
     <w:tmpl w:val="BB648D2C"/>
@@ -4460,7 +4713,7 @@
       </w:pPr>
     </w:lvl>
   </w:abstractNum>
-  <w:abstractNum w:abstractNumId="9" w15:restartNumberingAfterBreak="0">
+  <w:abstractNum w:abstractNumId="10" w15:restartNumberingAfterBreak="0">
     <w:nsid w:val="4EC46818"/>
     <w:multiLevelType w:val="hybridMultilevel"/>
     <w:tmpl w:val="4764407A"/>
@@ -4599,7 +4852,7 @@
       </w:rPr>
     </w:lvl>
   </w:abstractNum>
-  <w:abstractNum w:abstractNumId="10" w15:restartNumberingAfterBreak="0">
+  <w:abstractNum w:abstractNumId="11" w15:restartNumberingAfterBreak="0">
     <w:nsid w:val="583C3A08"/>
     <w:multiLevelType w:val="hybridMultilevel"/>
     <w:tmpl w:val="22B2733C"/>
@@ -4715,7 +4968,7 @@
       </w:pPr>
     </w:lvl>
   </w:abstractNum>
-  <w:abstractNum w:abstractNumId="11" w15:restartNumberingAfterBreak="0">
+  <w:abstractNum w:abstractNumId="12" w15:restartNumberingAfterBreak="0">
     <w:nsid w:val="5D2D629E"/>
     <w:multiLevelType w:val="hybridMultilevel"/>
     <w:tmpl w:val="D0F4DFA4"/>
@@ -4854,7 +5107,7 @@
       </w:rPr>
     </w:lvl>
   </w:abstractNum>
-  <w:abstractNum w:abstractNumId="12" w15:restartNumberingAfterBreak="0">
+  <w:abstractNum w:abstractNumId="13" w15:restartNumberingAfterBreak="0">
     <w:nsid w:val="65832586"/>
     <w:multiLevelType w:val="hybridMultilevel"/>
     <w:tmpl w:val="1F684F8E"/>
@@ -4993,7 +5246,7 @@
       </w:rPr>
     </w:lvl>
   </w:abstractNum>
-  <w:abstractNum w:abstractNumId="13" w15:restartNumberingAfterBreak="0">
+  <w:abstractNum w:abstractNumId="14" w15:restartNumberingAfterBreak="0">
     <w:nsid w:val="6B6B437D"/>
     <w:multiLevelType w:val="hybridMultilevel"/>
     <w:tmpl w:val="C8BECA94"/>
@@ -5132,7 +5385,7 @@
       </w:rPr>
     </w:lvl>
   </w:abstractNum>
-  <w:abstractNum w:abstractNumId="14" w15:restartNumberingAfterBreak="0">
+  <w:abstractNum w:abstractNumId="15" w15:restartNumberingAfterBreak="0">
     <w:nsid w:val="798E085B"/>
     <w:multiLevelType w:val="hybridMultilevel"/>
     <w:tmpl w:val="7E4C85F0"/>
@@ -5279,13 +5532,13 @@
     <w:abstractNumId w:val="2"/>
   </w:num>
   <w:num w:numId="3" w16cid:durableId="1299267603">
-    <w:abstractNumId w:val="9"/>
+    <w:abstractNumId w:val="10"/>
   </w:num>
   <w:num w:numId="4" w16cid:durableId="414789957">
-    <w:abstractNumId w:val="11"/>
+    <w:abstractNumId w:val="12"/>
   </w:num>
   <w:num w:numId="5" w16cid:durableId="2088846389">
-    <w:abstractNumId w:val="12"/>
+    <w:abstractNumId w:val="13"/>
   </w:num>
   <w:num w:numId="6" w16cid:durableId="311565760">
     <w:abstractNumId w:val="1"/>
@@ -5297,25 +5550,25 @@
     <w:abstractNumId w:val="4"/>
   </w:num>
   <w:num w:numId="9" w16cid:durableId="1007901309">
-    <w:abstractNumId w:val="13"/>
+    <w:abstractNumId w:val="14"/>
   </w:num>
   <w:num w:numId="10" w16cid:durableId="42797065">
-    <w:abstractNumId w:val="10"/>
+    <w:abstractNumId w:val="11"/>
   </w:num>
   <w:num w:numId="11" w16cid:durableId="1129781720">
     <w:abstractNumId w:val="3"/>
   </w:num>
   <w:num w:numId="12" w16cid:durableId="1372539635">
+    <w:abstractNumId w:val="9"/>
+  </w:num>
+  <w:num w:numId="13" w16cid:durableId="372582384">
+    <w:abstractNumId w:val="15"/>
+  </w:num>
+  <w:num w:numId="14" w16cid:durableId="1121805041">
     <w:abstractNumId w:val="8"/>
   </w:num>
-  <w:num w:numId="13" w16cid:durableId="372582384">
-    <w:abstractNumId w:val="14"/>
-  </w:num>
-  <w:num w:numId="14" w16cid:durableId="1121805041">
+  <w:num w:numId="15" w16cid:durableId="2098625348">
     <w:abstractNumId w:val="7"/>
-  </w:num>
-  <w:num w:numId="15" w16cid:durableId="2098625348">
-    <w:abstractNumId w:val="6"/>
   </w:num>
   <w:num w:numId="16" w16cid:durableId="2035300823">
     <w:abstractNumId w:val="0"/>
@@ -5340,6 +5593,9 @@
   </w:num>
   <w:num w:numId="23" w16cid:durableId="2093816886">
     <w:abstractNumId w:val="0"/>
+  </w:num>
+  <w:num w:numId="24" w16cid:durableId="2017808986">
+    <w:abstractNumId w:val="6"/>
   </w:num>
 </w:numbering>
 </file>
@@ -6252,6 +6508,29 @@
       <w:lang w:val="de-DE" w:eastAsia="de-DE"/>
     </w:rPr>
   </w:style>
+  <w:style w:type="character" w:styleId="UnresolvedMention">
+    <w:name w:val="Unresolved Mention"/>
+    <w:basedOn w:val="DefaultParagraphFont"/>
+    <w:uiPriority w:val="99"/>
+    <w:semiHidden/>
+    <w:unhideWhenUsed/>
+    <w:rsid w:val="00B14211"/>
+    <w:rPr>
+      <w:color w:val="605E5C"/>
+      <w:shd w:val="clear" w:color="auto" w:fill="E1DFDD"/>
+    </w:rPr>
+  </w:style>
+  <w:style w:type="paragraph" w:styleId="ListParagraph">
+    <w:name w:val="List Paragraph"/>
+    <w:basedOn w:val="Normal"/>
+    <w:uiPriority w:val="34"/>
+    <w:qFormat/>
+    <w:rsid w:val="00B14211"/>
+    <w:pPr>
+      <w:ind w:left="720"/>
+      <w:contextualSpacing/>
+    </w:pPr>
+  </w:style>
 </w:styles>
 </file>
 

</xml_diff>